<commit_message>
brain storming and idea prioritization added
</commit_message>
<xml_diff>
--- a/Project Design and Planning/Ideation Phase/Problem Statement.docx
+++ b/Project Design and Planning/Ideation Phase/Problem Statement.docx
@@ -108,17 +108,24 @@
             <w:tcW w:w="4559" w:type="dxa"/>
           </w:tcPr>
           <w:p>
-            <w:r>
-              <w:rPr>
-                <w:rFonts w:asciiTheme="majorHAnsi" w:hAnsiTheme="majorHAnsi" w:cstheme="majorHAnsi"/>
+            <w:pPr>
+              <w:rPr>
+                <w:rFonts w:ascii="Calibri" w:hAnsi="Calibri" w:cs="Calibri"/>
                 <w:b/>
                 <w:bCs/>
               </w:rPr>
+            </w:pPr>
+            <w:r>
+              <w:rPr>
+                <w:rFonts w:ascii="Calibri" w:hAnsi="Calibri" w:cs="Calibri"/>
+                <w:b/>
+                <w:bCs/>
+              </w:rPr>
               <w:t>PNT2022TMID</w:t>
             </w:r>
             <w:r>
               <w:rPr>
-                <w:rFonts w:asciiTheme="majorHAnsi" w:hAnsiTheme="majorHAnsi" w:cstheme="majorHAnsi"/>
+                <w:rFonts w:ascii="Calibri" w:hAnsi="Calibri" w:cs="Calibri"/>
                 <w:b/>
                 <w:bCs/>
                 <w:color w:val="222222"/>
@@ -256,7 +263,35 @@
           <w:sz w:val="24"/>
           <w:szCs w:val="24"/>
         </w:rPr>
-        <w:t>There are reviews and customer ratings in those websites, but somehow, I don’t feel they are authentic and real. It would make my world if those replies are from a real expert and I could clarify all my doubts in a single platform. Of course, I would need instant replies from a real expert who knows about the products I am asking for.</w:t>
+        <w:t>There are reviews and customer ratings in those websites, but somehow, I don’t feel they are authentic and real. It would make my world if those replies</w:t>
+      </w:r>
+      <w:r>
+        <w:rPr>
+          <w:sz w:val="24"/>
+          <w:szCs w:val="24"/>
+        </w:rPr>
+        <w:t xml:space="preserve"> were</w:t>
+      </w:r>
+      <w:r>
+        <w:rPr>
+          <w:sz w:val="24"/>
+          <w:szCs w:val="24"/>
+        </w:rPr>
+        <w:t xml:space="preserve"> from a real </w:t>
+      </w:r>
+      <w:r>
+        <w:rPr>
+          <w:sz w:val="24"/>
+          <w:szCs w:val="24"/>
+        </w:rPr>
+        <w:t>expert,</w:t>
+      </w:r>
+      <w:r>
+        <w:rPr>
+          <w:sz w:val="24"/>
+          <w:szCs w:val="24"/>
+        </w:rPr>
+        <w:t xml:space="preserve"> and I could clarify all my doubts in a single platform. Of course, I would need instant replies from a real expert who knows about the products I am asking for.</w:t>
       </w:r>
     </w:p>
     <w:p>
@@ -341,6 +376,7 @@
         <w:rPr>
           <w:b/>
           <w:bCs/>
+          <w:noProof/>
           <w:sz w:val="24"/>
           <w:szCs w:val="24"/>
         </w:rPr>
@@ -390,6 +426,7 @@
       </w:pPr>
       <w:r>
         <w:rPr>
+          <w:noProof/>
           <w:sz w:val="24"/>
           <w:szCs w:val="24"/>
         </w:rPr>
@@ -439,6 +476,7 @@
       </w:pPr>
       <w:r>
         <w:rPr>
+          <w:noProof/>
           <w:sz w:val="24"/>
           <w:szCs w:val="24"/>
         </w:rPr>
@@ -506,9 +544,11 @@
         <w:tc>
           <w:tcPr>
             <w:tcW w:w="1271" w:type="dxa"/>
-          </w:tcPr>
-          <w:p>
-            <w:pPr>
+            <w:vAlign w:val="center"/>
+          </w:tcPr>
+          <w:p>
+            <w:pPr>
+              <w:jc w:val="center"/>
               <w:rPr>
                 <w:b/>
                 <w:bCs/>
@@ -530,9 +570,11 @@
         <w:tc>
           <w:tcPr>
             <w:tcW w:w="1889" w:type="dxa"/>
-          </w:tcPr>
-          <w:p>
-            <w:pPr>
+            <w:vAlign w:val="center"/>
+          </w:tcPr>
+          <w:p>
+            <w:pPr>
+              <w:jc w:val="center"/>
               <w:rPr>
                 <w:b/>
                 <w:bCs/>
@@ -581,9 +623,11 @@
         <w:tc>
           <w:tcPr>
             <w:tcW w:w="1490" w:type="dxa"/>
-          </w:tcPr>
-          <w:p>
-            <w:pPr>
+            <w:vAlign w:val="center"/>
+          </w:tcPr>
+          <w:p>
+            <w:pPr>
+              <w:jc w:val="center"/>
               <w:rPr>
                 <w:b/>
                 <w:bCs/>
@@ -605,9 +649,11 @@
         <w:tc>
           <w:tcPr>
             <w:tcW w:w="1866" w:type="dxa"/>
-          </w:tcPr>
-          <w:p>
-            <w:pPr>
+            <w:vAlign w:val="center"/>
+          </w:tcPr>
+          <w:p>
+            <w:pPr>
+              <w:jc w:val="center"/>
               <w:rPr>
                 <w:b/>
                 <w:bCs/>
@@ -629,9 +675,11 @@
         <w:tc>
           <w:tcPr>
             <w:tcW w:w="1843" w:type="dxa"/>
-          </w:tcPr>
-          <w:p>
-            <w:pPr>
+            <w:vAlign w:val="center"/>
+          </w:tcPr>
+          <w:p>
+            <w:pPr>
+              <w:jc w:val="center"/>
               <w:rPr>
                 <w:b/>
                 <w:bCs/>
@@ -653,9 +701,11 @@
         <w:tc>
           <w:tcPr>
             <w:tcW w:w="1701" w:type="dxa"/>
-          </w:tcPr>
-          <w:p>
-            <w:pPr>
+            <w:vAlign w:val="center"/>
+          </w:tcPr>
+          <w:p>
+            <w:pPr>
+              <w:jc w:val="center"/>
               <w:rPr>
                 <w:b/>
                 <w:bCs/>

</xml_diff>